<commit_message>
Ajout des modules de competences referentiel dans le fichier support_arcadia
</commit_message>
<xml_diff>
--- a/Support_arcadia.docx
+++ b/Support_arcadia.docx
@@ -69,365 +69,460 @@
       </w:pPr>
       <w:r>
         <w:rPr/>
-        <w:t>Le zoo Arcadia est un zoo situé au Nord de la france en Bretagne, cotoyé chaque année par plus de 200K visiteurs essentiellement francais, dans le zoo le panel d’animaux est grand, et ceux ci sont repartis par habitats (savane, jungle, marais).</w:t>
-      </w:r>
-    </w:p>
-    <w:p>
-      <w:pPr>
-        <w:pStyle w:val="Normal"/>
-        <w:bidi w:val="0"/>
-        <w:jc w:val="start"/>
-        <w:rPr/>
-      </w:pPr>
-      <w:r>
-        <w:rPr/>
-      </w:r>
-    </w:p>
-    <w:p>
-      <w:pPr>
-        <w:pStyle w:val="Normal"/>
-        <w:bidi w:val="0"/>
-        <w:jc w:val="start"/>
-        <w:rPr/>
-      </w:pPr>
-      <w:r>
-        <w:rPr/>
-        <w:t>les veterinaires du zoo font extrement attention a la santé des animaux, chaque jour ils viennent faire des controles sur chaque animal, avant l’ouverture du zoo.</w:t>
-      </w:r>
-    </w:p>
-    <w:p>
-      <w:pPr>
-        <w:pStyle w:val="Normal"/>
-        <w:bidi w:val="0"/>
-        <w:jc w:val="start"/>
-        <w:rPr/>
-      </w:pPr>
-      <w:r>
-        <w:rPr/>
-      </w:r>
-    </w:p>
-    <w:p>
-      <w:pPr>
-        <w:pStyle w:val="Normal"/>
-        <w:bidi w:val="0"/>
-        <w:jc w:val="start"/>
-        <w:rPr/>
-      </w:pPr>
-      <w:r>
-        <w:rPr/>
-        <w:t>Le propriétaire José a envie d’une application web qui permettrai aux visiteurs de visualiser les animaux, leurs états et visualiser les services ainsi que les horaires du zoo.</w:t>
-      </w:r>
-    </w:p>
-    <w:p>
-      <w:pPr>
-        <w:pStyle w:val="Normal"/>
-        <w:tabs>
-          <w:tab w:val="clear" w:pos="709"/>
-          <w:tab w:val="left" w:pos="3935" w:leader="none"/>
-        </w:tabs>
-        <w:bidi w:val="0"/>
-        <w:jc w:val="start"/>
-        <w:rPr/>
-      </w:pPr>
-      <w:r>
-        <w:rPr/>
-      </w:r>
-    </w:p>
-    <w:p>
-      <w:pPr>
-        <w:pStyle w:val="Normal"/>
-        <w:bidi w:val="0"/>
-        <w:jc w:val="start"/>
-        <w:rPr/>
-      </w:pPr>
-      <w:r>
-        <w:rPr/>
-        <w:t>José souhaite avoir une application web dont les couleurs et le thème font penser à de l’écologie.</w:t>
-      </w:r>
-    </w:p>
-    <w:p>
-      <w:pPr>
-        <w:pStyle w:val="Normal"/>
-        <w:bidi w:val="0"/>
-        <w:jc w:val="start"/>
-        <w:rPr/>
-      </w:pPr>
-      <w:r>
-        <w:rPr/>
-      </w:r>
-    </w:p>
-    <w:p>
-      <w:pPr>
-        <w:pStyle w:val="Normal"/>
-        <w:bidi w:val="0"/>
-        <w:jc w:val="start"/>
-        <w:rPr/>
-      </w:pPr>
-      <w:r>
-        <w:rPr/>
-        <w:t>Le zoo est construit a base de materiaux naturels, l’energie qui fait fonctionner l’emsemble du zoo est naturelle, et redistribuent l’energie en trop le long des sentiers du zoo.</w:t>
-      </w:r>
-    </w:p>
-    <w:p>
-      <w:pPr>
-        <w:pStyle w:val="Normal"/>
-        <w:bidi w:val="0"/>
-        <w:jc w:val="start"/>
-        <w:rPr/>
-      </w:pPr>
-      <w:r>
-        <w:rPr/>
-      </w:r>
-    </w:p>
-    <w:p>
-      <w:pPr>
-        <w:pStyle w:val="Normal"/>
-        <w:bidi w:val="0"/>
-        <w:jc w:val="start"/>
-        <w:rPr/>
-      </w:pPr>
-      <w:r>
-        <w:rPr/>
-      </w:r>
-    </w:p>
-    <w:p>
-      <w:pPr>
-        <w:pStyle w:val="Normal"/>
-        <w:bidi w:val="0"/>
-        <w:jc w:val="start"/>
-        <w:rPr>
-          <w:sz w:val="28"/>
-          <w:szCs w:val="28"/>
-        </w:rPr>
-      </w:pPr>
-      <w:r>
-        <w:rPr>
-          <w:sz w:val="28"/>
-          <w:szCs w:val="28"/>
-        </w:rPr>
-        <w:t>Conception de l’application</w:t>
-      </w:r>
-    </w:p>
-    <w:p>
-      <w:pPr>
-        <w:pStyle w:val="Normal"/>
-        <w:bidi w:val="0"/>
-        <w:jc w:val="start"/>
-        <w:rPr>
-          <w:sz w:val="24"/>
-          <w:szCs w:val="24"/>
-        </w:rPr>
-      </w:pPr>
-      <w:r>
-        <w:rPr>
-          <w:sz w:val="24"/>
-          <w:szCs w:val="24"/>
-        </w:rPr>
-        <w:t>Apres avoir pris connaissances des besoins utilisateurs, j’ai redessiné sur support papier les scenarios de chaque fonctionnalitées de l’application.</w:t>
-      </w:r>
-    </w:p>
-    <w:p>
-      <w:pPr>
-        <w:pStyle w:val="Normal"/>
-        <w:bidi w:val="0"/>
-        <w:jc w:val="start"/>
-        <w:rPr>
-          <w:sz w:val="24"/>
-          <w:szCs w:val="24"/>
-        </w:rPr>
-      </w:pPr>
-      <w:r>
-        <w:rPr>
-          <w:sz w:val="24"/>
-          <w:szCs w:val="24"/>
-        </w:rPr>
-      </w:r>
-    </w:p>
-    <w:p>
-      <w:pPr>
-        <w:pStyle w:val="Normal"/>
-        <w:bidi w:val="0"/>
-        <w:jc w:val="start"/>
-        <w:rPr>
-          <w:sz w:val="24"/>
-          <w:szCs w:val="24"/>
-        </w:rPr>
-      </w:pPr>
-      <w:r>
-        <w:rPr>
-          <w:sz w:val="24"/>
-          <w:szCs w:val="24"/>
-        </w:rPr>
-        <w:t>Afin d’avoir un idée visuel de l’application j’ai réalisé une framework ainsi qu’une maquette des differentes pages du site qui seront accessibles par les visiteurs.</w:t>
-      </w:r>
-    </w:p>
-    <w:p>
-      <w:pPr>
-        <w:pStyle w:val="Normal"/>
-        <w:bidi w:val="0"/>
-        <w:jc w:val="start"/>
-        <w:rPr>
-          <w:sz w:val="24"/>
-          <w:szCs w:val="24"/>
-        </w:rPr>
-      </w:pPr>
-      <w:r>
-        <w:rPr>
-          <w:sz w:val="24"/>
-          <w:szCs w:val="24"/>
-        </w:rPr>
-      </w:r>
-    </w:p>
-    <w:p>
-      <w:pPr>
-        <w:pStyle w:val="Normal"/>
-        <w:bidi w:val="0"/>
-        <w:jc w:val="start"/>
-        <w:rPr>
-          <w:sz w:val="28"/>
-          <w:szCs w:val="28"/>
-        </w:rPr>
-      </w:pPr>
-      <w:r>
-        <w:rPr>
-          <w:sz w:val="28"/>
-          <w:szCs w:val="28"/>
-        </w:rPr>
-        <w:t>Avant de coder</w:t>
-      </w:r>
-    </w:p>
-    <w:p>
-      <w:pPr>
-        <w:pStyle w:val="Normal"/>
-        <w:bidi w:val="0"/>
-        <w:jc w:val="start"/>
-        <w:rPr>
-          <w:sz w:val="28"/>
-          <w:szCs w:val="28"/>
-        </w:rPr>
-      </w:pPr>
-      <w:r>
-        <w:rPr>
-          <w:sz w:val="28"/>
-          <w:szCs w:val="28"/>
-        </w:rPr>
-      </w:r>
-    </w:p>
-    <w:p>
-      <w:pPr>
-        <w:pStyle w:val="Normal"/>
-        <w:bidi w:val="0"/>
-        <w:jc w:val="start"/>
-        <w:rPr>
-          <w:sz w:val="24"/>
-          <w:szCs w:val="24"/>
-        </w:rPr>
-      </w:pPr>
-      <w:r>
-        <w:rPr>
-          <w:sz w:val="24"/>
-          <w:szCs w:val="24"/>
-        </w:rPr>
-        <w:t>- Installer et configurer son environnement :</w:t>
-      </w:r>
-    </w:p>
-    <w:p>
-      <w:pPr>
-        <w:pStyle w:val="Normal"/>
-        <w:bidi w:val="0"/>
-        <w:jc w:val="start"/>
-        <w:rPr>
-          <w:sz w:val="24"/>
-          <w:szCs w:val="24"/>
-        </w:rPr>
-      </w:pPr>
-      <w:r>
-        <w:rPr>
-          <w:sz w:val="24"/>
-          <w:szCs w:val="24"/>
-        </w:rPr>
-      </w:r>
-    </w:p>
-    <w:p>
-      <w:pPr>
-        <w:pStyle w:val="Normal"/>
-        <w:bidi w:val="0"/>
-        <w:jc w:val="start"/>
-        <w:rPr>
-          <w:sz w:val="24"/>
-          <w:szCs w:val="24"/>
-        </w:rPr>
-      </w:pPr>
-      <w:r>
-        <w:rPr>
-          <w:sz w:val="24"/>
-          <w:szCs w:val="24"/>
-        </w:rPr>
-        <w:t xml:space="preserve">installation IDE VSCode </w:t>
-      </w:r>
-      <w:r>
-        <w:rPr>
-          <w:sz w:val="24"/>
-          <w:szCs w:val="24"/>
-        </w:rPr>
-        <w:t>et ses plugins de coding.</w:t>
-      </w:r>
-    </w:p>
-    <w:p>
-      <w:pPr>
-        <w:pStyle w:val="Normal"/>
-        <w:bidi w:val="0"/>
-        <w:jc w:val="start"/>
-        <w:rPr>
-          <w:sz w:val="24"/>
-          <w:szCs w:val="24"/>
-        </w:rPr>
-      </w:pPr>
-      <w:r>
-        <w:rPr>
-          <w:sz w:val="24"/>
-          <w:szCs w:val="24"/>
-        </w:rPr>
-        <w:t>Install</w:t>
-      </w:r>
-      <w:r>
-        <w:rPr>
-          <w:sz w:val="24"/>
-          <w:szCs w:val="24"/>
-        </w:rPr>
-        <w:t>a</w:t>
-      </w:r>
-      <w:r>
-        <w:rPr>
-          <w:sz w:val="24"/>
-          <w:szCs w:val="24"/>
-        </w:rPr>
-        <w:t>tion parefeu UFW, et système de securité SSH fail2ban.</w:t>
-      </w:r>
-    </w:p>
-    <w:p>
-      <w:pPr>
-        <w:pStyle w:val="Normal"/>
-        <w:bidi w:val="0"/>
-        <w:jc w:val="start"/>
-        <w:rPr>
-          <w:sz w:val="24"/>
-          <w:szCs w:val="24"/>
-        </w:rPr>
-      </w:pPr>
-      <w:r>
-        <w:rPr>
-          <w:sz w:val="24"/>
-          <w:szCs w:val="24"/>
-        </w:rPr>
-        <w:t xml:space="preserve">Installation de </w:t>
-      </w:r>
-      <w:r>
-        <w:rPr>
-          <w:sz w:val="24"/>
-          <w:szCs w:val="24"/>
-        </w:rPr>
-        <w:t>XAMPP.</w:t>
+        <w:t xml:space="preserve">Le zoo Arcadia est un zoo situé en Bretagne, cotoyé chaque </w:t>
+      </w:r>
+      <w:r>
+        <w:rPr/>
+        <w:t>mois</w:t>
+      </w:r>
+      <w:r>
+        <w:rPr/>
+        <w:t xml:space="preserve"> par plus de 200K </w:t>
+      </w:r>
+      <w:r>
+        <w:rPr/>
+        <w:t>visiteurs.</w:t>
+      </w:r>
+    </w:p>
+    <w:p>
+      <w:pPr>
+        <w:pStyle w:val="Normal"/>
+        <w:bidi w:val="0"/>
+        <w:jc w:val="start"/>
+        <w:rPr/>
+      </w:pPr>
+      <w:r>
+        <w:rPr/>
+      </w:r>
+    </w:p>
+    <w:p>
+      <w:pPr>
+        <w:pStyle w:val="Normal"/>
+        <w:bidi w:val="0"/>
+        <w:jc w:val="start"/>
+        <w:rPr/>
+      </w:pPr>
+      <w:r>
+        <w:rPr/>
+        <w:t xml:space="preserve">les veterinaires du zoo </w:t>
+      </w:r>
+      <w:r>
+        <w:rPr/>
+        <w:t>viennent</w:t>
+      </w:r>
+      <w:r>
+        <w:rPr/>
+        <w:t xml:space="preserve"> faire des controles sur chaque animal, avant l’ouverture du zoo, </w:t>
+      </w:r>
+      <w:r>
+        <w:rPr/>
+        <w:t>et rapportent ces données sur un espace employé sur le site.</w:t>
+      </w:r>
+    </w:p>
+    <w:p>
+      <w:pPr>
+        <w:pStyle w:val="Normal"/>
+        <w:bidi w:val="0"/>
+        <w:jc w:val="start"/>
+        <w:rPr/>
+      </w:pPr>
+      <w:r>
+        <w:rPr/>
+      </w:r>
+    </w:p>
+    <w:p>
+      <w:pPr>
+        <w:pStyle w:val="Normal"/>
+        <w:bidi w:val="0"/>
+        <w:jc w:val="start"/>
+        <w:rPr/>
+      </w:pPr>
+      <w:r>
+        <w:rPr/>
+        <w:t xml:space="preserve">Le projet arcadia consiste en une </w:t>
+      </w:r>
+      <w:r>
+        <w:rPr/>
+        <w:t xml:space="preserve">application web qui permettrai aux visiteurs de visualiser les animaux, leurs états et visualiser les services ainsi que les horaires du zoo, </w:t>
+      </w:r>
+      <w:r>
+        <w:rPr/>
+        <w:t>et doit permettre aussi aux employé de suivre et mettre a jour les informations du zoo, comme l’etat des habitats, des animaux, etc...</w:t>
+      </w:r>
+    </w:p>
+    <w:p>
+      <w:pPr>
+        <w:pStyle w:val="Normal"/>
+        <w:bidi w:val="0"/>
+        <w:jc w:val="start"/>
+        <w:rPr/>
+      </w:pPr>
+      <w:r>
+        <w:rPr/>
+      </w:r>
+    </w:p>
+    <w:p>
+      <w:pPr>
+        <w:pStyle w:val="Normal"/>
+        <w:bidi w:val="0"/>
+        <w:jc w:val="start"/>
+        <w:rPr/>
+      </w:pPr>
+      <w:r>
+        <w:rPr/>
+      </w:r>
+    </w:p>
+    <w:p>
+      <w:pPr>
+        <w:pStyle w:val="Normal"/>
+        <w:bidi w:val="0"/>
+        <w:jc w:val="start"/>
+        <w:rPr>
+          <w:sz w:val="28"/>
+          <w:szCs w:val="28"/>
+        </w:rPr>
+      </w:pPr>
+      <w:r>
+        <w:rPr>
+          <w:sz w:val="28"/>
+          <w:szCs w:val="28"/>
+        </w:rPr>
+        <w:t>V</w:t>
+      </w:r>
+      <w:r>
+        <w:rPr>
+          <w:sz w:val="28"/>
+          <w:szCs w:val="28"/>
+        </w:rPr>
+        <w:t>isualisation et conception de la webapp</w:t>
+      </w:r>
+    </w:p>
+    <w:p>
+      <w:pPr>
+        <w:pStyle w:val="Normal"/>
+        <w:bidi w:val="0"/>
+        <w:jc w:val="start"/>
+        <w:rPr>
+          <w:sz w:val="24"/>
+          <w:szCs w:val="24"/>
+        </w:rPr>
+      </w:pPr>
+      <w:r>
+        <w:rPr/>
+      </w:r>
+    </w:p>
+    <w:p>
+      <w:pPr>
+        <w:pStyle w:val="Normal"/>
+        <w:bidi w:val="0"/>
+        <w:jc w:val="start"/>
+        <w:rPr>
+          <w:sz w:val="24"/>
+          <w:szCs w:val="24"/>
+        </w:rPr>
+      </w:pPr>
+      <w:r>
+        <w:rPr>
+          <w:sz w:val="24"/>
+          <w:szCs w:val="24"/>
+        </w:rPr>
+        <w:t xml:space="preserve">- </w:t>
+      </w:r>
+      <w:r>
+        <w:rPr>
+          <w:sz w:val="24"/>
+          <w:szCs w:val="24"/>
+        </w:rPr>
+        <w:t>Page documentation ( ficheir README.md) :</w:t>
+      </w:r>
+    </w:p>
+    <w:p>
+      <w:pPr>
+        <w:pStyle w:val="Normal"/>
+        <w:bidi w:val="0"/>
+        <w:jc w:val="start"/>
+        <w:rPr>
+          <w:sz w:val="24"/>
+          <w:szCs w:val="24"/>
+        </w:rPr>
+      </w:pPr>
+      <w:r>
+        <w:rPr>
+          <w:sz w:val="24"/>
+          <w:szCs w:val="24"/>
+        </w:rPr>
+        <w:t>fonctionnement generale de la webapp.</w:t>
+      </w:r>
+    </w:p>
+    <w:p>
+      <w:pPr>
+        <w:pStyle w:val="Normal"/>
+        <w:bidi w:val="0"/>
+        <w:jc w:val="start"/>
+        <w:rPr>
+          <w:sz w:val="24"/>
+          <w:szCs w:val="24"/>
+        </w:rPr>
+      </w:pPr>
+      <w:r>
+        <w:rPr>
+          <w:sz w:val="24"/>
+          <w:szCs w:val="24"/>
+        </w:rPr>
+        <w:t>fonctionnalités presentes et en cours d’integration.</w:t>
+      </w:r>
+    </w:p>
+    <w:p>
+      <w:pPr>
+        <w:pStyle w:val="Normal"/>
+        <w:bidi w:val="0"/>
+        <w:jc w:val="start"/>
+        <w:rPr>
+          <w:sz w:val="24"/>
+          <w:szCs w:val="24"/>
+        </w:rPr>
+      </w:pPr>
+      <w:r>
+        <w:rPr>
+          <w:sz w:val="24"/>
+          <w:szCs w:val="24"/>
+        </w:rPr>
+        <w:t>branches du projet.</w:t>
+      </w:r>
+    </w:p>
+    <w:p>
+      <w:pPr>
+        <w:pStyle w:val="Normal"/>
+        <w:bidi w:val="0"/>
+        <w:jc w:val="start"/>
+        <w:rPr>
+          <w:sz w:val="24"/>
+          <w:szCs w:val="24"/>
+        </w:rPr>
+      </w:pPr>
+      <w:r>
+        <w:rPr>
+          <w:sz w:val="24"/>
+          <w:szCs w:val="24"/>
+        </w:rPr>
+        <w:t>Un Schema de données.</w:t>
+      </w:r>
+    </w:p>
+    <w:p>
+      <w:pPr>
+        <w:pStyle w:val="Normal"/>
+        <w:bidi w:val="0"/>
+        <w:jc w:val="start"/>
+        <w:rPr>
+          <w:sz w:val="24"/>
+          <w:szCs w:val="24"/>
+        </w:rPr>
+      </w:pPr>
+      <w:r>
+        <w:rPr>
+          <w:sz w:val="24"/>
+          <w:szCs w:val="24"/>
+        </w:rPr>
+        <w:t xml:space="preserve"> </w:t>
+      </w:r>
+      <w:r>
+        <w:rPr>
+          <w:sz w:val="24"/>
+          <w:szCs w:val="24"/>
+        </w:rPr>
+        <w:t>- Apres avoir pris connaissances des besoins utilisateurs, j’ai redessiné sur support papier les scenarios de chaque fonctionnalitées de l’application.</w:t>
+      </w:r>
+    </w:p>
+    <w:p>
+      <w:pPr>
+        <w:pStyle w:val="Normal"/>
+        <w:bidi w:val="0"/>
+        <w:jc w:val="start"/>
+        <w:rPr>
+          <w:sz w:val="24"/>
+          <w:szCs w:val="24"/>
+        </w:rPr>
+      </w:pPr>
+      <w:r>
+        <w:rPr>
+          <w:sz w:val="24"/>
+          <w:szCs w:val="24"/>
+        </w:rPr>
+        <w:t xml:space="preserve">- </w:t>
+      </w:r>
+      <w:r>
+        <w:rPr>
+          <w:sz w:val="24"/>
+          <w:szCs w:val="24"/>
+        </w:rPr>
+        <w:t>installation et configuration d’un SGBD, et d’une base de donnée.</w:t>
+      </w:r>
+    </w:p>
+    <w:p>
+      <w:pPr>
+        <w:pStyle w:val="Normal"/>
+        <w:bidi w:val="0"/>
+        <w:jc w:val="start"/>
+        <w:rPr>
+          <w:sz w:val="24"/>
+          <w:szCs w:val="24"/>
+        </w:rPr>
+      </w:pPr>
+      <w:r>
+        <w:rPr>
+          <w:sz w:val="24"/>
+          <w:szCs w:val="24"/>
+        </w:rPr>
+        <w:t>- Déploiement de l’application.</w:t>
+      </w:r>
+    </w:p>
+    <w:p>
+      <w:pPr>
+        <w:pStyle w:val="Normal"/>
+        <w:bidi w:val="0"/>
+        <w:jc w:val="start"/>
+        <w:rPr>
+          <w:sz w:val="24"/>
+          <w:szCs w:val="24"/>
+        </w:rPr>
+      </w:pPr>
+      <w:r>
+        <w:rPr>
+          <w:sz w:val="24"/>
+          <w:szCs w:val="24"/>
+        </w:rPr>
+        <w:t>- sécurisation du site, filtre anti bot, certificat SSL, blocage des ports non necessaires, base de doonnée relationnelles décentrtalisés.</w:t>
+      </w:r>
+    </w:p>
+    <w:p>
+      <w:pPr>
+        <w:pStyle w:val="Normal"/>
+        <w:bidi w:val="0"/>
+        <w:jc w:val="start"/>
+        <w:rPr>
+          <w:sz w:val="24"/>
+          <w:szCs w:val="24"/>
+        </w:rPr>
+      </w:pPr>
+      <w:r>
+        <w:rPr/>
+      </w:r>
+    </w:p>
+    <w:p>
+      <w:pPr>
+        <w:pStyle w:val="Normal"/>
+        <w:bidi w:val="0"/>
+        <w:jc w:val="start"/>
+        <w:rPr>
+          <w:sz w:val="24"/>
+          <w:szCs w:val="24"/>
+        </w:rPr>
+      </w:pPr>
+      <w:r>
+        <w:rPr/>
+      </w:r>
+    </w:p>
+    <w:p>
+      <w:pPr>
+        <w:pStyle w:val="Normal"/>
+        <w:bidi w:val="0"/>
+        <w:jc w:val="start"/>
+        <w:rPr>
+          <w:sz w:val="24"/>
+          <w:szCs w:val="24"/>
+        </w:rPr>
+      </w:pPr>
+      <w:r>
+        <w:rPr/>
+      </w:r>
+    </w:p>
+    <w:p>
+      <w:pPr>
+        <w:pStyle w:val="Normal"/>
+        <w:bidi w:val="0"/>
+        <w:jc w:val="start"/>
+        <w:rPr>
+          <w:sz w:val="28"/>
+          <w:szCs w:val="28"/>
+        </w:rPr>
+      </w:pPr>
+      <w:r>
+        <w:rPr>
+          <w:sz w:val="28"/>
+          <w:szCs w:val="28"/>
+        </w:rPr>
+        <w:t>Avant de coder - Installer et configurer son environnement de travail.</w:t>
+      </w:r>
+    </w:p>
+    <w:p>
+      <w:pPr>
+        <w:pStyle w:val="Normal"/>
+        <w:bidi w:val="0"/>
+        <w:jc w:val="start"/>
+        <w:rPr>
+          <w:sz w:val="28"/>
+          <w:szCs w:val="28"/>
+        </w:rPr>
+      </w:pPr>
+      <w:r>
+        <w:rPr>
+          <w:sz w:val="24"/>
+          <w:szCs w:val="24"/>
+        </w:rPr>
+      </w:r>
+    </w:p>
+    <w:p>
+      <w:pPr>
+        <w:pStyle w:val="Normal"/>
+        <w:bidi w:val="0"/>
+        <w:jc w:val="start"/>
+        <w:rPr>
+          <w:sz w:val="24"/>
+          <w:szCs w:val="24"/>
+        </w:rPr>
+      </w:pPr>
+      <w:r>
+        <w:rPr>
+          <w:sz w:val="24"/>
+          <w:szCs w:val="24"/>
+        </w:rPr>
+        <w:t>installation IDE VSCode et ses plugins de coding.</w:t>
+      </w:r>
+    </w:p>
+    <w:p>
+      <w:pPr>
+        <w:pStyle w:val="Normal"/>
+        <w:bidi w:val="0"/>
+        <w:jc w:val="start"/>
+        <w:rPr>
+          <w:sz w:val="24"/>
+          <w:szCs w:val="24"/>
+        </w:rPr>
+      </w:pPr>
+      <w:r>
+        <w:rPr>
+          <w:sz w:val="24"/>
+          <w:szCs w:val="24"/>
+        </w:rPr>
+        <w:t>Installation parefeu UFW, et système de securité SSH fail2ban.</w:t>
+      </w:r>
+    </w:p>
+    <w:p>
+      <w:pPr>
+        <w:pStyle w:val="Normal"/>
+        <w:bidi w:val="0"/>
+        <w:jc w:val="start"/>
+        <w:rPr>
+          <w:sz w:val="24"/>
+          <w:szCs w:val="24"/>
+        </w:rPr>
+      </w:pPr>
+      <w:r>
+        <w:rPr>
+          <w:sz w:val="24"/>
+          <w:szCs w:val="24"/>
+        </w:rPr>
+        <w:t>Installation de XAMPP.</w:t>
       </w:r>
     </w:p>
     <w:p>
@@ -498,167 +593,472 @@
           <w:sz w:val="24"/>
           <w:szCs w:val="24"/>
         </w:rPr>
-        <w:t>- Maquetter des interfaces utilisateur :</w:t>
-      </w:r>
-    </w:p>
-    <w:p>
-      <w:pPr>
-        <w:pStyle w:val="Normal"/>
-        <w:bidi w:val="0"/>
-        <w:jc w:val="start"/>
-        <w:rPr>
-          <w:sz w:val="24"/>
-          <w:szCs w:val="24"/>
-        </w:rPr>
-      </w:pPr>
-      <w:r>
-        <w:rPr>
-          <w:sz w:val="24"/>
-          <w:szCs w:val="24"/>
-        </w:rPr>
-      </w:r>
-    </w:p>
-    <w:p>
-      <w:pPr>
-        <w:pStyle w:val="Normal"/>
-        <w:bidi w:val="0"/>
-        <w:jc w:val="start"/>
-        <w:rPr>
-          <w:sz w:val="24"/>
-          <w:szCs w:val="24"/>
-        </w:rPr>
-      </w:pPr>
-      <w:r>
-        <w:rPr>
-          <w:sz w:val="24"/>
-          <w:szCs w:val="24"/>
-        </w:rPr>
-        <w:t>Creer des maquettes du site, mockup, wireframe, maquette sur Figma.</w:t>
-      </w:r>
-    </w:p>
-    <w:p>
-      <w:pPr>
-        <w:pStyle w:val="Normal"/>
-        <w:bidi w:val="0"/>
-        <w:jc w:val="start"/>
-        <w:rPr>
-          <w:sz w:val="24"/>
-          <w:szCs w:val="24"/>
-        </w:rPr>
-      </w:pPr>
-      <w:r>
-        <w:rPr>
-          <w:sz w:val="24"/>
-          <w:szCs w:val="24"/>
-        </w:rPr>
-      </w:r>
-    </w:p>
-    <w:p>
-      <w:pPr>
-        <w:pStyle w:val="Normal"/>
-        <w:bidi w:val="0"/>
-        <w:jc w:val="start"/>
-        <w:rPr>
-          <w:sz w:val="24"/>
-          <w:szCs w:val="24"/>
-        </w:rPr>
-      </w:pPr>
-      <w:r>
-        <w:rPr>
-          <w:sz w:val="24"/>
-          <w:szCs w:val="24"/>
-        </w:rPr>
-        <w:t xml:space="preserve">- </w:t>
-      </w:r>
-      <w:r>
-        <w:rPr>
-          <w:sz w:val="24"/>
-          <w:szCs w:val="24"/>
-        </w:rPr>
-        <w:t>Bonus</w:t>
-      </w:r>
-    </w:p>
-    <w:p>
-      <w:pPr>
-        <w:pStyle w:val="Normal"/>
-        <w:bidi w:val="0"/>
-        <w:jc w:val="start"/>
-        <w:rPr>
-          <w:sz w:val="24"/>
-          <w:szCs w:val="24"/>
-        </w:rPr>
-      </w:pPr>
-      <w:r>
-        <w:rPr>
-          <w:sz w:val="24"/>
-          <w:szCs w:val="24"/>
-        </w:rPr>
-        <w:t xml:space="preserve">Faire un benchmark </w:t>
-      </w:r>
-      <w:r>
-        <w:rPr>
-          <w:sz w:val="24"/>
-          <w:szCs w:val="24"/>
-        </w:rPr>
-        <w:t xml:space="preserve">du chargement de la page </w:t>
-      </w:r>
-      <w:r>
-        <w:rPr>
-          <w:sz w:val="24"/>
-          <w:szCs w:val="24"/>
-        </w:rPr>
-        <w:t>( debugBear )</w:t>
-      </w:r>
-    </w:p>
-    <w:p>
-      <w:pPr>
-        <w:pStyle w:val="Normal"/>
-        <w:bidi w:val="0"/>
-        <w:jc w:val="start"/>
-        <w:rPr>
-          <w:sz w:val="24"/>
-          <w:szCs w:val="24"/>
-        </w:rPr>
-      </w:pPr>
-      <w:r>
-        <w:rPr>
-          <w:sz w:val="24"/>
-          <w:szCs w:val="24"/>
-        </w:rPr>
-      </w:r>
-    </w:p>
-    <w:p>
-      <w:pPr>
-        <w:pStyle w:val="Normal"/>
-        <w:bidi w:val="0"/>
-        <w:jc w:val="start"/>
-        <w:rPr>
-          <w:sz w:val="24"/>
-          <w:szCs w:val="24"/>
-        </w:rPr>
-      </w:pPr>
-      <w:r>
-        <w:rPr>
-          <w:sz w:val="24"/>
-          <w:szCs w:val="24"/>
-        </w:rPr>
-      </w:r>
-    </w:p>
-    <w:p>
-      <w:pPr>
-        <w:pStyle w:val="Normal"/>
-        <w:bidi w:val="0"/>
-        <w:jc w:val="start"/>
-        <w:rPr>
-          <w:sz w:val="24"/>
-          <w:szCs w:val="24"/>
-        </w:rPr>
-      </w:pPr>
-      <w:r>
-        <w:rPr>
-          <w:sz w:val="24"/>
-          <w:szCs w:val="24"/>
-        </w:rPr>
+      </w:r>
+    </w:p>
+    <w:p>
+      <w:pPr>
+        <w:pStyle w:val="Normal"/>
+        <w:bidi w:val="0"/>
+        <w:jc w:val="start"/>
+        <w:rPr>
+          <w:sz w:val="24"/>
+          <w:szCs w:val="24"/>
+        </w:rPr>
+      </w:pPr>
+      <w:r>
+        <w:rPr>
+          <w:sz w:val="24"/>
+          <w:szCs w:val="24"/>
+        </w:rPr>
+      </w:r>
+    </w:p>
+    <w:p>
+      <w:pPr>
+        <w:pStyle w:val="Normal"/>
+        <w:bidi w:val="0"/>
+        <w:jc w:val="start"/>
+        <w:rPr>
+          <w:sz w:val="28"/>
+          <w:szCs w:val="28"/>
+        </w:rPr>
+      </w:pPr>
+      <w:r>
+        <w:rPr>
+          <w:sz w:val="28"/>
+          <w:szCs w:val="28"/>
+        </w:rPr>
+        <w:t>Maquetter des interfaces utilisateur :</w:t>
+      </w:r>
+    </w:p>
+    <w:p>
+      <w:pPr>
+        <w:pStyle w:val="Normal"/>
+        <w:bidi w:val="0"/>
+        <w:jc w:val="start"/>
+        <w:rPr>
+          <w:sz w:val="24"/>
+          <w:szCs w:val="24"/>
+        </w:rPr>
+      </w:pPr>
+      <w:r>
+        <w:rPr>
+          <w:sz w:val="24"/>
+          <w:szCs w:val="24"/>
+        </w:rPr>
+      </w:r>
+    </w:p>
+    <w:p>
+      <w:pPr>
+        <w:pStyle w:val="Normal"/>
+        <w:bidi w:val="0"/>
+        <w:jc w:val="start"/>
+        <w:rPr>
+          <w:sz w:val="24"/>
+          <w:szCs w:val="24"/>
+        </w:rPr>
+      </w:pPr>
+      <w:r>
+        <w:rPr>
+          <w:sz w:val="24"/>
+          <w:szCs w:val="24"/>
+        </w:rPr>
+        <w:t>L’experience utilisateur en entrant sur le site doit montrer que le zoo est ecologique, qu’il ont un systeme de consommation de l’energie purement naturelle et en totale harmonie avec la planete.</w:t>
+      </w:r>
+    </w:p>
+    <w:p>
+      <w:pPr>
+        <w:pStyle w:val="Normal"/>
+        <w:bidi w:val="0"/>
+        <w:jc w:val="start"/>
+        <w:rPr>
+          <w:sz w:val="24"/>
+          <w:szCs w:val="24"/>
+        </w:rPr>
+      </w:pPr>
+      <w:r>
+        <w:rPr>
+          <w:sz w:val="24"/>
+          <w:szCs w:val="24"/>
+        </w:rPr>
+      </w:r>
+    </w:p>
+    <w:p>
+      <w:pPr>
+        <w:pStyle w:val="Normal"/>
+        <w:bidi w:val="0"/>
+        <w:jc w:val="start"/>
+        <w:rPr>
+          <w:sz w:val="24"/>
+          <w:szCs w:val="24"/>
+        </w:rPr>
+      </w:pPr>
+      <w:r>
+        <w:rPr>
+          <w:sz w:val="24"/>
+          <w:szCs w:val="24"/>
+        </w:rPr>
+        <w:t>- Creer des maquettes du site, mockup, wireframe, maquette sur Figma.</w:t>
+      </w:r>
+    </w:p>
+    <w:p>
+      <w:pPr>
+        <w:pStyle w:val="Normal"/>
+        <w:bidi w:val="0"/>
+        <w:jc w:val="start"/>
+        <w:rPr>
+          <w:sz w:val="24"/>
+          <w:szCs w:val="24"/>
+        </w:rPr>
+      </w:pPr>
+      <w:r>
+        <w:rPr>
+          <w:sz w:val="24"/>
+          <w:szCs w:val="24"/>
+        </w:rPr>
+      </w:r>
+    </w:p>
+    <w:p>
+      <w:pPr>
+        <w:pStyle w:val="Normal"/>
+        <w:bidi w:val="0"/>
+        <w:jc w:val="start"/>
+        <w:rPr>
+          <w:sz w:val="28"/>
+          <w:szCs w:val="28"/>
+        </w:rPr>
+      </w:pPr>
+      <w:r>
+        <w:rPr>
+          <w:sz w:val="28"/>
+          <w:szCs w:val="28"/>
+        </w:rPr>
+        <w:t>Réaliser des interfaces utilisateur statiques</w:t>
+      </w:r>
+    </w:p>
+    <w:p>
+      <w:pPr>
+        <w:pStyle w:val="Normal"/>
+        <w:bidi w:val="0"/>
+        <w:jc w:val="start"/>
+        <w:rPr>
+          <w:sz w:val="24"/>
+          <w:szCs w:val="24"/>
+        </w:rPr>
+      </w:pPr>
+      <w:r>
+        <w:rPr>
+          <w:sz w:val="24"/>
+          <w:szCs w:val="24"/>
+        </w:rPr>
+      </w:r>
+    </w:p>
+    <w:p>
+      <w:pPr>
+        <w:pStyle w:val="Normal"/>
+        <w:bidi w:val="0"/>
+        <w:jc w:val="start"/>
+        <w:rPr>
+          <w:sz w:val="24"/>
+          <w:szCs w:val="24"/>
+        </w:rPr>
+      </w:pPr>
+      <w:r>
+        <w:rPr>
+          <w:sz w:val="24"/>
+          <w:szCs w:val="24"/>
+        </w:rPr>
+        <w:t>HTML</w:t>
+      </w:r>
+    </w:p>
+    <w:p>
+      <w:pPr>
+        <w:pStyle w:val="Normal"/>
+        <w:bidi w:val="0"/>
+        <w:jc w:val="start"/>
+        <w:rPr>
+          <w:sz w:val="24"/>
+          <w:szCs w:val="24"/>
+        </w:rPr>
+      </w:pPr>
+      <w:r>
+        <w:rPr>
+          <w:sz w:val="28"/>
+          <w:szCs w:val="28"/>
+        </w:rPr>
+        <w:t>Développer la partie dynamique des interfaces</w:t>
+      </w:r>
+    </w:p>
+    <w:p>
+      <w:pPr>
+        <w:pStyle w:val="Normal"/>
+        <w:bidi w:val="0"/>
+        <w:jc w:val="start"/>
+        <w:rPr>
+          <w:sz w:val="24"/>
+          <w:szCs w:val="24"/>
+        </w:rPr>
+      </w:pPr>
+      <w:r>
+        <w:rPr>
+          <w:sz w:val="24"/>
+          <w:szCs w:val="24"/>
+        </w:rPr>
+        <w:t>- animations sur les elements de décor du site.</w:t>
+      </w:r>
+    </w:p>
+    <w:p>
+      <w:pPr>
+        <w:pStyle w:val="Normal"/>
+        <w:bidi w:val="0"/>
+        <w:jc w:val="start"/>
+        <w:rPr/>
+      </w:pPr>
+      <w:r>
+        <w:rPr>
+          <w:sz w:val="24"/>
+          <w:szCs w:val="24"/>
+        </w:rPr>
+        <w:t>- compteur du nombre de visiteur par animaux</w:t>
+      </w:r>
+    </w:p>
+    <w:p>
+      <w:pPr>
+        <w:pStyle w:val="Normal"/>
+        <w:bidi w:val="0"/>
+        <w:jc w:val="start"/>
+        <w:rPr/>
+      </w:pPr>
+      <w:r>
+        <w:rPr>
+          <w:sz w:val="24"/>
+          <w:szCs w:val="24"/>
+        </w:rPr>
+        <w:t>- Animation de l’avis lors de la publication d’un avis d’un visiteur.</w:t>
+      </w:r>
+    </w:p>
+    <w:p>
+      <w:pPr>
+        <w:pStyle w:val="Normal"/>
+        <w:bidi w:val="0"/>
+        <w:jc w:val="start"/>
+        <w:rPr>
+          <w:sz w:val="28"/>
+          <w:szCs w:val="28"/>
+        </w:rPr>
+      </w:pPr>
+      <w:r>
+        <w:rPr/>
+      </w:r>
+    </w:p>
+    <w:p>
+      <w:pPr>
+        <w:pStyle w:val="Normal"/>
+        <w:bidi w:val="0"/>
+        <w:jc w:val="start"/>
+        <w:rPr/>
+      </w:pPr>
+      <w:r>
+        <w:rPr>
+          <w:sz w:val="28"/>
+          <w:szCs w:val="28"/>
+        </w:rPr>
+        <w:t>Mettre en place une base de données relationnelle</w:t>
+      </w:r>
+    </w:p>
+    <w:p>
+      <w:pPr>
+        <w:pStyle w:val="Normal"/>
+        <w:bidi w:val="0"/>
+        <w:jc w:val="start"/>
+        <w:rPr>
+          <w:sz w:val="24"/>
+          <w:szCs w:val="24"/>
+        </w:rPr>
+      </w:pPr>
+      <w:r>
+        <w:rPr/>
+      </w:r>
+    </w:p>
+    <w:p>
+      <w:pPr>
+        <w:pStyle w:val="Normal"/>
+        <w:bidi w:val="0"/>
+        <w:jc w:val="start"/>
+        <w:rPr>
+          <w:sz w:val="24"/>
+          <w:szCs w:val="24"/>
+        </w:rPr>
+      </w:pPr>
+      <w:r>
+        <w:rPr>
+          <w:sz w:val="24"/>
+          <w:szCs w:val="24"/>
+        </w:rPr>
+        <w:t>- installation et config BDD mysql</w:t>
+      </w:r>
+    </w:p>
+    <w:p>
+      <w:pPr>
+        <w:pStyle w:val="Normal"/>
+        <w:bidi w:val="0"/>
+        <w:jc w:val="start"/>
+        <w:rPr>
+          <w:sz w:val="24"/>
+          <w:szCs w:val="24"/>
+        </w:rPr>
+      </w:pPr>
+      <w:r>
+        <w:rPr/>
+      </w:r>
+    </w:p>
+    <w:p>
+      <w:pPr>
+        <w:pStyle w:val="Normal"/>
+        <w:bidi w:val="0"/>
+        <w:jc w:val="start"/>
+        <w:rPr>
+          <w:sz w:val="24"/>
+          <w:szCs w:val="24"/>
+        </w:rPr>
+      </w:pPr>
+      <w:r>
+        <w:rPr>
+          <w:sz w:val="28"/>
+          <w:szCs w:val="28"/>
+        </w:rPr>
+        <w:t>Développer des composants d'accès aux données SQL et NoSQL</w:t>
+      </w:r>
+    </w:p>
+    <w:p>
+      <w:pPr>
+        <w:pStyle w:val="Normal"/>
+        <w:bidi w:val="0"/>
+        <w:jc w:val="start"/>
+        <w:rPr>
+          <w:sz w:val="24"/>
+          <w:szCs w:val="24"/>
+        </w:rPr>
+      </w:pPr>
+      <w:r>
+        <w:rPr>
+          <w:sz w:val="28"/>
+          <w:szCs w:val="28"/>
+        </w:rPr>
+        <w:t>*</w:t>
+      </w:r>
+    </w:p>
+    <w:p>
+      <w:pPr>
+        <w:pStyle w:val="Normal"/>
+        <w:bidi w:val="0"/>
+        <w:jc w:val="start"/>
+        <w:rPr>
+          <w:sz w:val="24"/>
+          <w:szCs w:val="24"/>
+        </w:rPr>
+      </w:pPr>
+      <w:r>
+        <w:rPr/>
+      </w:r>
+    </w:p>
+    <w:p>
+      <w:pPr>
+        <w:pStyle w:val="Normal"/>
+        <w:bidi w:val="0"/>
+        <w:jc w:val="start"/>
+        <w:rPr>
+          <w:sz w:val="24"/>
+          <w:szCs w:val="24"/>
+        </w:rPr>
+      </w:pPr>
+      <w:r>
+        <w:rPr>
+          <w:sz w:val="28"/>
+          <w:szCs w:val="28"/>
+        </w:rPr>
+        <w:t>Développer des composants métier coté serveur</w:t>
+      </w:r>
+    </w:p>
+    <w:p>
+      <w:pPr>
+        <w:pStyle w:val="Normal"/>
+        <w:bidi w:val="0"/>
+        <w:jc w:val="start"/>
+        <w:rPr>
+          <w:sz w:val="24"/>
+          <w:szCs w:val="24"/>
+        </w:rPr>
+      </w:pPr>
+      <w:r>
+        <w:rPr>
+          <w:sz w:val="28"/>
+          <w:szCs w:val="28"/>
+        </w:rPr>
+        <w:t>*</w:t>
+      </w:r>
+    </w:p>
+    <w:p>
+      <w:pPr>
+        <w:pStyle w:val="Normal"/>
+        <w:bidi w:val="0"/>
+        <w:jc w:val="start"/>
+        <w:rPr>
+          <w:sz w:val="24"/>
+          <w:szCs w:val="24"/>
+        </w:rPr>
+      </w:pPr>
+      <w:r>
+        <w:rPr/>
+      </w:r>
+    </w:p>
+    <w:p>
+      <w:pPr>
+        <w:pStyle w:val="Normal"/>
+        <w:bidi w:val="0"/>
+        <w:jc w:val="start"/>
+        <w:rPr>
+          <w:sz w:val="24"/>
+          <w:szCs w:val="24"/>
+        </w:rPr>
+      </w:pPr>
+      <w:r>
+        <w:rPr>
+          <w:sz w:val="28"/>
+          <w:szCs w:val="28"/>
+        </w:rPr>
+        <w:t>Documenter le déploiement d'une application dynamique</w:t>
+      </w:r>
+    </w:p>
+    <w:p>
+      <w:pPr>
+        <w:pStyle w:val="Normal"/>
+        <w:bidi w:val="0"/>
+        <w:jc w:val="start"/>
+        <w:rPr>
+          <w:sz w:val="24"/>
+          <w:szCs w:val="24"/>
+        </w:rPr>
+      </w:pPr>
+      <w:r>
+        <w:rPr>
+          <w:sz w:val="28"/>
+          <w:szCs w:val="28"/>
+        </w:rPr>
+        <w:t>*</w:t>
+      </w:r>
+    </w:p>
+    <w:p>
+      <w:pPr>
+        <w:pStyle w:val="Normal"/>
+        <w:bidi w:val="0"/>
+        <w:jc w:val="start"/>
+        <w:rPr>
+          <w:sz w:val="24"/>
+          <w:szCs w:val="24"/>
+        </w:rPr>
+      </w:pPr>
+      <w:r>
+        <w:rPr/>
       </w:r>
     </w:p>
     <w:p>
@@ -694,21 +1094,7 @@
           <w:sz w:val="24"/>
           <w:szCs w:val="24"/>
         </w:rPr>
-        <w:t xml:space="preserve">API interne </w:t>
-      </w:r>
-      <w:r>
-        <w:rPr>
-          <w:sz w:val="24"/>
-          <w:szCs w:val="24"/>
-        </w:rPr>
-        <w:t>de</w:t>
-      </w:r>
-      <w:r>
-        <w:rPr>
-          <w:sz w:val="24"/>
-          <w:szCs w:val="24"/>
-        </w:rPr>
-        <w:t xml:space="preserve"> suivi du traffic </w:t>
+        <w:t xml:space="preserve">API interne de suivi du traffic </w:t>
       </w:r>
     </w:p>
     <w:p>
@@ -753,6 +1139,24 @@
         <w:bidi w:val="0"/>
         <w:jc w:val="start"/>
         <w:rPr>
+          <w:sz w:val="24"/>
+          <w:szCs w:val="24"/>
+        </w:rPr>
+      </w:pPr>
+      <w:r>
+        <w:rPr>
+          <w:sz w:val="24"/>
+          <w:szCs w:val="24"/>
+        </w:rPr>
+        <w:t>Mise en avant de l’eco-conception des installations du zoo.</w:t>
+      </w:r>
+    </w:p>
+    <w:p>
+      <w:pPr>
+        <w:pStyle w:val="Normal"/>
+        <w:bidi w:val="0"/>
+        <w:jc w:val="start"/>
+        <w:rPr>
           <w:sz w:val="28"/>
           <w:szCs w:val="28"/>
         </w:rPr>
@@ -815,21 +1219,7 @@
           <w:sz w:val="24"/>
           <w:szCs w:val="24"/>
         </w:rPr>
-        <w:t xml:space="preserve">Back-end : </w:t>
-      </w:r>
-      <w:r>
-        <w:rPr>
-          <w:sz w:val="24"/>
-          <w:szCs w:val="24"/>
-        </w:rPr>
-        <w:t xml:space="preserve">PHP </w:t>
-      </w:r>
-      <w:r>
-        <w:rPr>
-          <w:sz w:val="24"/>
-          <w:szCs w:val="24"/>
-        </w:rPr>
-        <w:t>PDO, BDD : relationnelle : MySQL</w:t>
+        <w:t>Back-end : PHP PDO, BDD : relationnelle : MySQL</w:t>
       </w:r>
     </w:p>
     <w:p>
@@ -2344,7 +2734,10 @@
         </w:rPr>
       </w:pPr>
       <w:r>
-        <w:rPr/>
+        <w:rPr>
+          <w:sz w:val="24"/>
+          <w:szCs w:val="24"/>
+        </w:rPr>
       </w:r>
     </w:p>
     <w:sectPr>
@@ -2384,9 +2777,7 @@
     <w:pPr>
       <w:widowControl/>
       <w:suppressAutoHyphens w:val="true"/>
-      <w:kinsoku w:val="true"/>
-      <w:overflowPunct w:val="true"/>
-      <w:autoSpaceDE w:val="true"/>
+      <w:overflowPunct w:val="false"/>
       <w:bidi w:val="0"/>
       <w:spacing w:before="0" w:after="0"/>
       <w:jc w:val="start"/>

</xml_diff>